<commit_message>
Added screenshots and word doc modified
</commit_message>
<xml_diff>
--- a/CI-CD-ASSIGNMENT.docx
+++ b/CI-CD-ASSIGNMENT.docx
@@ -247,21 +247,12 @@
         </w:rPr>
         <w:t xml:space="preserve"> </w:t>
       </w:r>
-      <w:proofErr w:type="gramStart"/>
-      <w:r>
-        <w:rPr>
-          <w:sz w:val="24"/>
-          <w:szCs w:val="24"/>
-        </w:rPr>
-        <w:t>arn:aws</w:t>
-      </w:r>
-      <w:proofErr w:type="gramEnd"/>
-      <w:r>
-        <w:rPr>
-          <w:sz w:val="24"/>
-          <w:szCs w:val="24"/>
-        </w:rPr>
-        <w:t>:cloudformation:us-east-1:001082169132:stack/priyalambdafunction/daa894a0-720b-11eb-933a-12a48490849f</w:t>
+      <w:r>
+        <w:rPr>
+          <w:sz w:val="24"/>
+          <w:szCs w:val="24"/>
+        </w:rPr>
+        <w:t>arn:aws:cloudformation:us-east-1:001082169132:stack/priyalambdafunction/737ac500-7283-11eb-bf38-0a2d95c2b2ab</w:t>
       </w:r>
     </w:p>
     <w:p>
@@ -278,21 +269,12 @@
         </w:rPr>
         <w:t xml:space="preserve">Lambda Function: </w:t>
       </w:r>
-      <w:proofErr w:type="gramStart"/>
-      <w:r>
-        <w:rPr>
-          <w:sz w:val="24"/>
-          <w:szCs w:val="24"/>
-        </w:rPr>
-        <w:t>arn:aws</w:t>
-      </w:r>
-      <w:proofErr w:type="gramEnd"/>
-      <w:r>
-        <w:rPr>
-          <w:sz w:val="24"/>
-          <w:szCs w:val="24"/>
-        </w:rPr>
-        <w:t>:lambda:us-east-1:001082169132:function:priyalambdafunction-PriyaJenkinsLambdaFunction-P1MT5FPI29V1</w:t>
+      <w:r>
+        <w:rPr>
+          <w:sz w:val="24"/>
+          <w:szCs w:val="24"/>
+        </w:rPr>
+        <w:t>arn:aws:lambda:us-east-1:001082169132:function:priyalambdafunction-PriyaJenkinsLambdaFunction-Y5KIVLILXSDE</w:t>
       </w:r>
     </w:p>
     <w:p>
@@ -321,12 +303,278 @@
           <w:szCs w:val="24"/>
         </w:rPr>
       </w:pPr>
-      <w:r>
-        <w:rPr>
-          <w:sz w:val="24"/>
-          <w:szCs w:val="24"/>
-        </w:rPr>
-        <w:t>https://github.com/priya-roy16/cicd-calc</w:t>
+      <w:hyperlink r:id="rId11" w:history="1">
+        <w:r>
+          <w:rPr>
+            <w:rStyle w:val="Hyperlink"/>
+            <w:sz w:val="24"/>
+            <w:szCs w:val="24"/>
+          </w:rPr>
+          <w:t>https://github.com/priya-roy16/cicd-calc</w:t>
+        </w:r>
+      </w:hyperlink>
+    </w:p>
+    <w:p>
+      <w:pPr>
+        <w:rPr>
+          <w:b/>
+          <w:bCs/>
+          <w:sz w:val="28"/>
+          <w:szCs w:val="28"/>
+        </w:rPr>
+      </w:pPr>
+      <w:r>
+        <w:rPr>
+          <w:b/>
+          <w:bCs/>
+          <w:sz w:val="28"/>
+          <w:szCs w:val="28"/>
+        </w:rPr>
+        <w:t>STEPS</w:t>
+      </w:r>
+      <w:r>
+        <w:rPr>
+          <w:b/>
+          <w:bCs/>
+          <w:sz w:val="28"/>
+          <w:szCs w:val="28"/>
+        </w:rPr>
+        <w:t>:</w:t>
+      </w:r>
+    </w:p>
+    <w:p>
+      <w:pPr>
+        <w:pStyle w:val="ListParagraph"/>
+        <w:numPr>
+          <w:ilvl w:val="0"/>
+          <w:numId w:val="2"/>
+        </w:numPr>
+        <w:rPr>
+          <w:b/>
+          <w:bCs/>
+          <w:sz w:val="24"/>
+          <w:szCs w:val="24"/>
+        </w:rPr>
+      </w:pPr>
+      <w:r>
+        <w:rPr>
+          <w:sz w:val="24"/>
+          <w:szCs w:val="24"/>
+        </w:rPr>
+        <w:t>Install Docker Desktop and Jenkins</w:t>
+      </w:r>
+    </w:p>
+    <w:p>
+      <w:pPr>
+        <w:pStyle w:val="ListParagraph"/>
+        <w:numPr>
+          <w:ilvl w:val="0"/>
+          <w:numId w:val="2"/>
+        </w:numPr>
+        <w:rPr>
+          <w:b/>
+          <w:bCs/>
+          <w:sz w:val="24"/>
+          <w:szCs w:val="24"/>
+        </w:rPr>
+      </w:pPr>
+      <w:r>
+        <w:rPr>
+          <w:sz w:val="24"/>
+          <w:szCs w:val="24"/>
+        </w:rPr>
+        <w:t xml:space="preserve">Start Jenkins.exe on localhost (8080) and enter your username and password to login (If you don’t have one, you can set it up but selecting “Create a new user” in </w:t>
+      </w:r>
+      <w:r>
+        <w:rPr>
+          <w:sz w:val="24"/>
+          <w:szCs w:val="24"/>
+        </w:rPr>
+        <w:t>Jenkins Wizard</w:t>
+      </w:r>
+    </w:p>
+    <w:p>
+      <w:pPr>
+        <w:pStyle w:val="ListParagraph"/>
+        <w:numPr>
+          <w:ilvl w:val="0"/>
+          <w:numId w:val="2"/>
+        </w:numPr>
+        <w:rPr>
+          <w:b/>
+          <w:bCs/>
+          <w:sz w:val="24"/>
+          <w:szCs w:val="24"/>
+        </w:rPr>
+      </w:pPr>
+      <w:r>
+        <w:rPr>
+          <w:sz w:val="24"/>
+          <w:szCs w:val="24"/>
+        </w:rPr>
+        <w:t>Create a simple python script which performs addition, subtraction, multiplication and division for two numbers.</w:t>
+      </w:r>
+    </w:p>
+    <w:p>
+      <w:pPr>
+        <w:pStyle w:val="ListParagraph"/>
+        <w:numPr>
+          <w:ilvl w:val="0"/>
+          <w:numId w:val="2"/>
+        </w:numPr>
+        <w:rPr>
+          <w:b/>
+          <w:bCs/>
+          <w:sz w:val="24"/>
+          <w:szCs w:val="24"/>
+        </w:rPr>
+      </w:pPr>
+      <w:r>
+        <w:rPr>
+          <w:sz w:val="24"/>
+          <w:szCs w:val="24"/>
+        </w:rPr>
+        <w:t>Create unit testcases for all the 4 operations.</w:t>
+      </w:r>
+    </w:p>
+    <w:p>
+      <w:pPr>
+        <w:pStyle w:val="ListParagraph"/>
+        <w:numPr>
+          <w:ilvl w:val="0"/>
+          <w:numId w:val="2"/>
+        </w:numPr>
+        <w:rPr>
+          <w:b/>
+          <w:bCs/>
+          <w:sz w:val="24"/>
+          <w:szCs w:val="24"/>
+        </w:rPr>
+      </w:pPr>
+      <w:r>
+        <w:rPr>
+          <w:sz w:val="24"/>
+          <w:szCs w:val="24"/>
+        </w:rPr>
+        <w:t>Install library pytest using “pip install pytest”</w:t>
+      </w:r>
+    </w:p>
+    <w:p>
+      <w:pPr>
+        <w:pStyle w:val="ListParagraph"/>
+        <w:numPr>
+          <w:ilvl w:val="0"/>
+          <w:numId w:val="2"/>
+        </w:numPr>
+        <w:rPr>
+          <w:b/>
+          <w:bCs/>
+          <w:sz w:val="24"/>
+          <w:szCs w:val="24"/>
+        </w:rPr>
+      </w:pPr>
+      <w:r>
+        <w:rPr>
+          <w:sz w:val="24"/>
+          <w:szCs w:val="24"/>
+        </w:rPr>
+        <w:t>Create a Dockerfile and Jenkinsfile. The Dockerfile would be used to run the test case files and install the required files mentioned in requirements.txt. The Jenkinsfile would contain the stages of pipeline.</w:t>
+      </w:r>
+    </w:p>
+    <w:p>
+      <w:pPr>
+        <w:pStyle w:val="ListParagraph"/>
+        <w:numPr>
+          <w:ilvl w:val="0"/>
+          <w:numId w:val="2"/>
+        </w:numPr>
+        <w:rPr>
+          <w:b/>
+          <w:bCs/>
+          <w:sz w:val="24"/>
+          <w:szCs w:val="24"/>
+        </w:rPr>
+      </w:pPr>
+      <w:r>
+        <w:rPr>
+          <w:sz w:val="24"/>
+          <w:szCs w:val="24"/>
+        </w:rPr>
+        <w:lastRenderedPageBreak/>
+        <w:t>Create two stages in the Jenkinsfile. The first stage would be used to run the unittests. The second stage would create a stack which would create a lambda function. The ARNs of the stack and lambda function are mentioned above.</w:t>
+      </w:r>
+    </w:p>
+    <w:p>
+      <w:pPr>
+        <w:pStyle w:val="ListParagraph"/>
+        <w:numPr>
+          <w:ilvl w:val="0"/>
+          <w:numId w:val="2"/>
+        </w:numPr>
+        <w:rPr>
+          <w:b/>
+          <w:bCs/>
+          <w:sz w:val="24"/>
+          <w:szCs w:val="24"/>
+        </w:rPr>
+      </w:pPr>
+      <w:r>
+        <w:rPr>
+          <w:sz w:val="24"/>
+          <w:szCs w:val="24"/>
+        </w:rPr>
+        <w:t xml:space="preserve">Before running the Jenkins pipeline, </w:t>
+      </w:r>
+      <w:r>
+        <w:rPr>
+          <w:sz w:val="24"/>
+          <w:szCs w:val="24"/>
+        </w:rPr>
+        <w:t>install the necessary Docker and AWS plugins and set the AWS Environment variables in the “Manage Jenkins” option.</w:t>
+      </w:r>
+    </w:p>
+    <w:p>
+      <w:pPr>
+        <w:pStyle w:val="ListParagraph"/>
+        <w:numPr>
+          <w:ilvl w:val="0"/>
+          <w:numId w:val="2"/>
+        </w:numPr>
+        <w:rPr>
+          <w:b/>
+          <w:bCs/>
+          <w:sz w:val="24"/>
+          <w:szCs w:val="24"/>
+        </w:rPr>
+      </w:pPr>
+      <w:r>
+        <w:rPr>
+          <w:sz w:val="24"/>
+          <w:szCs w:val="24"/>
+        </w:rPr>
+        <w:t>Create a pipeline and select “Github Project” in General settings and provide the Github URL. In the pipeline option, select “Pipeline script from SCM”, “Git” from SCM, provide the repository name and credentials, select the particular branch and enter the Script Path to “Jenkinsfile”.</w:t>
+      </w:r>
+    </w:p>
+    <w:p>
+      <w:pPr>
+        <w:pStyle w:val="ListParagraph"/>
+        <w:numPr>
+          <w:ilvl w:val="0"/>
+          <w:numId w:val="2"/>
+        </w:numPr>
+        <w:rPr>
+          <w:b/>
+          <w:bCs/>
+          <w:sz w:val="24"/>
+          <w:szCs w:val="24"/>
+        </w:rPr>
+      </w:pPr>
+      <w:r>
+        <w:rPr>
+          <w:sz w:val="24"/>
+          <w:szCs w:val="24"/>
+        </w:rPr>
+        <w:t>Build the pipeline. (Make sure that the Docker Desktop is running)</w:t>
       </w:r>
     </w:p>
     <w:sectPr>
@@ -342,6 +590,119 @@
 <file path=word/numbering.xml><?xml version="1.0" encoding="utf-8"?>
 <w:numbering xmlns:wpc="http://schemas.microsoft.com/office/word/2010/wordprocessingCanvas" xmlns:cx="http://schemas.microsoft.com/office/drawing/2014/chartex" xmlns:cx1="http://schemas.microsoft.com/office/drawing/2015/9/8/chartex" xmlns:cx2="http://schemas.microsoft.com/office/drawing/2015/10/21/chartex" xmlns:cx3="http://schemas.microsoft.com/office/drawing/2016/5/9/chartex" xmlns:cx4="http://schemas.microsoft.com/office/drawing/2016/5/10/chartex" xmlns:cx5="http://schemas.microsoft.com/office/drawing/2016/5/11/chartex" xmlns:cx6="http://schemas.microsoft.com/office/drawing/2016/5/12/chartex" xmlns:cx7="http://schemas.microsoft.com/office/drawing/2016/5/13/chartex" xmlns:cx8="http://schemas.microsoft.com/office/drawing/2016/5/14/chartex" xmlns:mc="http://schemas.openxmlformats.org/markup-compatibility/2006" xmlns:aink="http://schemas.microsoft.com/office/drawing/2016/ink" xmlns:am3d="http://schemas.microsoft.com/office/drawing/2017/model3d" xmlns:o="urn:schemas-microsoft-com:office:office" xmlns:r="http://schemas.openxmlformats.org/officeDocument/2006/relationships" xmlns:m="http://schemas.openxmlformats.org/officeDocument/2006/math" xmlns:v="urn:schemas-microsoft-com:vml" xmlns:wp14="http://schemas.microsoft.com/office/word/2010/wordprocessingDrawing" xmlns:wp="http://schemas.openxmlformats.org/drawingml/2006/wordprocessingDrawing" xmlns:w10="urn:schemas-microsoft-com:office:word" xmlns:w="http://schemas.openxmlformats.org/wordprocessingml/2006/main" xmlns:w14="http://schemas.microsoft.com/office/word/2010/wordml" xmlns:w15="http://schemas.microsoft.com/office/word/2012/wordml" xmlns:w16cex="http://schemas.microsoft.com/office/word/2018/wordml/cex" xmlns:w16cid="http://schemas.microsoft.com/office/word/2016/wordml/cid" xmlns:w16="http://schemas.microsoft.com/office/word/2018/wordml" xmlns:w16se="http://schemas.microsoft.com/office/word/2015/wordml/symex" xmlns:wpg="http://schemas.microsoft.com/office/word/2010/wordprocessingGroup" xmlns:wpi="http://schemas.microsoft.com/office/word/2010/wordprocessingInk" xmlns:wne="http://schemas.microsoft.com/office/word/2006/wordml" xmlns:wps="http://schemas.microsoft.com/office/word/2010/wordprocessingShape" mc:Ignorable="w14 w15 w16se w16cid w16 w16cex wp14">
   <w:abstractNum w:abstractNumId="0" w15:restartNumberingAfterBreak="0">
+    <w:nsid w:val="0F197513"/>
+    <w:multiLevelType w:val="hybridMultilevel"/>
+    <w:tmpl w:val="48B811C6"/>
+    <w:lvl w:ilvl="0" w:tplc="04090001">
+      <w:start w:val="1"/>
+      <w:numFmt w:val="bullet"/>
+      <w:lvlText w:val=""/>
+      <w:lvlJc w:val="left"/>
+      <w:pPr>
+        <w:ind w:left="720" w:hanging="360"/>
+      </w:pPr>
+      <w:rPr>
+        <w:rFonts w:ascii="Symbol" w:hAnsi="Symbol" w:hint="default"/>
+      </w:rPr>
+    </w:lvl>
+    <w:lvl w:ilvl="1" w:tplc="04090003" w:tentative="1">
+      <w:start w:val="1"/>
+      <w:numFmt w:val="bullet"/>
+      <w:lvlText w:val="o"/>
+      <w:lvlJc w:val="left"/>
+      <w:pPr>
+        <w:ind w:left="1440" w:hanging="360"/>
+      </w:pPr>
+      <w:rPr>
+        <w:rFonts w:ascii="Courier New" w:hAnsi="Courier New" w:cs="Courier New" w:hint="default"/>
+      </w:rPr>
+    </w:lvl>
+    <w:lvl w:ilvl="2" w:tplc="04090005" w:tentative="1">
+      <w:start w:val="1"/>
+      <w:numFmt w:val="bullet"/>
+      <w:lvlText w:val=""/>
+      <w:lvlJc w:val="left"/>
+      <w:pPr>
+        <w:ind w:left="2160" w:hanging="360"/>
+      </w:pPr>
+      <w:rPr>
+        <w:rFonts w:ascii="Wingdings" w:hAnsi="Wingdings" w:hint="default"/>
+      </w:rPr>
+    </w:lvl>
+    <w:lvl w:ilvl="3" w:tplc="04090001" w:tentative="1">
+      <w:start w:val="1"/>
+      <w:numFmt w:val="bullet"/>
+      <w:lvlText w:val=""/>
+      <w:lvlJc w:val="left"/>
+      <w:pPr>
+        <w:ind w:left="2880" w:hanging="360"/>
+      </w:pPr>
+      <w:rPr>
+        <w:rFonts w:ascii="Symbol" w:hAnsi="Symbol" w:hint="default"/>
+      </w:rPr>
+    </w:lvl>
+    <w:lvl w:ilvl="4" w:tplc="04090003" w:tentative="1">
+      <w:start w:val="1"/>
+      <w:numFmt w:val="bullet"/>
+      <w:lvlText w:val="o"/>
+      <w:lvlJc w:val="left"/>
+      <w:pPr>
+        <w:ind w:left="3600" w:hanging="360"/>
+      </w:pPr>
+      <w:rPr>
+        <w:rFonts w:ascii="Courier New" w:hAnsi="Courier New" w:cs="Courier New" w:hint="default"/>
+      </w:rPr>
+    </w:lvl>
+    <w:lvl w:ilvl="5" w:tplc="04090005" w:tentative="1">
+      <w:start w:val="1"/>
+      <w:numFmt w:val="bullet"/>
+      <w:lvlText w:val=""/>
+      <w:lvlJc w:val="left"/>
+      <w:pPr>
+        <w:ind w:left="4320" w:hanging="360"/>
+      </w:pPr>
+      <w:rPr>
+        <w:rFonts w:ascii="Wingdings" w:hAnsi="Wingdings" w:hint="default"/>
+      </w:rPr>
+    </w:lvl>
+    <w:lvl w:ilvl="6" w:tplc="04090001" w:tentative="1">
+      <w:start w:val="1"/>
+      <w:numFmt w:val="bullet"/>
+      <w:lvlText w:val=""/>
+      <w:lvlJc w:val="left"/>
+      <w:pPr>
+        <w:ind w:left="5040" w:hanging="360"/>
+      </w:pPr>
+      <w:rPr>
+        <w:rFonts w:ascii="Symbol" w:hAnsi="Symbol" w:hint="default"/>
+      </w:rPr>
+    </w:lvl>
+    <w:lvl w:ilvl="7" w:tplc="04090003" w:tentative="1">
+      <w:start w:val="1"/>
+      <w:numFmt w:val="bullet"/>
+      <w:lvlText w:val="o"/>
+      <w:lvlJc w:val="left"/>
+      <w:pPr>
+        <w:ind w:left="5760" w:hanging="360"/>
+      </w:pPr>
+      <w:rPr>
+        <w:rFonts w:ascii="Courier New" w:hAnsi="Courier New" w:cs="Courier New" w:hint="default"/>
+      </w:rPr>
+    </w:lvl>
+    <w:lvl w:ilvl="8" w:tplc="04090005" w:tentative="1">
+      <w:start w:val="1"/>
+      <w:numFmt w:val="bullet"/>
+      <w:lvlText w:val=""/>
+      <w:lvlJc w:val="left"/>
+      <w:pPr>
+        <w:ind w:left="6480" w:hanging="360"/>
+      </w:pPr>
+      <w:rPr>
+        <w:rFonts w:ascii="Wingdings" w:hAnsi="Wingdings" w:hint="default"/>
+      </w:rPr>
+    </w:lvl>
+  </w:abstractNum>
+  <w:abstractNum w:abstractNumId="1" w15:restartNumberingAfterBreak="0">
     <w:nsid w:val="5BCC7A0D"/>
     <w:multiLevelType w:val="hybridMultilevel"/>
     <w:tmpl w:val="47281DBE"/>
@@ -455,6 +816,9 @@
     </w:lvl>
   </w:abstractNum>
   <w:num w:numId="1">
+    <w:abstractNumId w:val="1"/>
+  </w:num>
+  <w:num w:numId="2">
     <w:abstractNumId w:val="0"/>
   </w:num>
 </w:numbering>
@@ -583,6 +947,7 @@
     <w:lsdException w:name="HTML Sample" w:semiHidden="1" w:unhideWhenUsed="1"/>
     <w:lsdException w:name="HTML Typewriter" w:semiHidden="1" w:unhideWhenUsed="1"/>
     <w:lsdException w:name="HTML Variable" w:semiHidden="1" w:unhideWhenUsed="1"/>
+    <w:lsdException w:name="Normal Table" w:semiHidden="1" w:unhideWhenUsed="1"/>
     <w:lsdException w:name="annotation subject" w:semiHidden="1" w:unhideWhenUsed="1"/>
     <w:lsdException w:name="No List" w:semiHidden="1" w:unhideWhenUsed="1"/>
     <w:lsdException w:name="Outline List 1" w:semiHidden="1" w:unhideWhenUsed="1"/>
@@ -629,8 +994,10 @@
     <w:lsdException w:name="Table Subtle 2" w:semiHidden="1" w:unhideWhenUsed="1"/>
     <w:lsdException w:name="Table Web 1" w:semiHidden="1" w:unhideWhenUsed="1"/>
     <w:lsdException w:name="Table Web 2" w:semiHidden="1" w:unhideWhenUsed="1"/>
+    <w:lsdException w:name="Table Web 3" w:semiHidden="1" w:unhideWhenUsed="1"/>
     <w:lsdException w:name="Balloon Text" w:semiHidden="1" w:unhideWhenUsed="1"/>
     <w:lsdException w:name="Table Grid" w:uiPriority="39"/>
+    <w:lsdException w:name="Table Theme" w:semiHidden="1" w:unhideWhenUsed="1"/>
     <w:lsdException w:name="Placeholder Text" w:semiHidden="1"/>
     <w:lsdException w:name="No Spacing" w:uiPriority="1" w:qFormat="1"/>
     <w:lsdException w:name="Light Shading" w:uiPriority="60"/>

</xml_diff>